<commit_message>
add screen short file
</commit_message>
<xml_diff>
--- a/writeup.docx
+++ b/writeup.docx
@@ -49,7 +49,32 @@
           <w:spacing w:val="0"/>
           <w:sz w:val="24"/>
         </w:rPr>
-        <w:t>program takes two input integer type and performs ar</w:t>
+        <w:t xml:space="preserve">program takes two input integer type and performs arithmetic operation (+, -, *, /) on choice. </w:t>
+      </w:r>
+    </w:p>
+    <w:p>
+      <w:pPr>
+        <w:pStyle w:val="TextBody"/>
+        <w:widowControl/>
+        <w:numPr>
+          <w:ilvl w:val="0"/>
+          <w:numId w:val="2"/>
+        </w:numPr>
+        <w:rPr/>
+      </w:pPr>
+      <w:r>
+        <w:rPr>
+          <w:rFonts w:ascii="apple-system;BlinkMacSystemFont;Segoe UI;Helvetica;Arial;sans-serif;Apple Color Emoji;Segoe UI Emoji" w:hAnsi="apple-system;BlinkMacSystemFont;Segoe UI;Helvetica;Arial;sans-serif;Apple Color Emoji;Segoe UI Emoji"/>
+          <w:b w:val="false"/>
+          <w:bCs w:val="false"/>
+          <w:i w:val="false"/>
+          <w:caps w:val="false"/>
+          <w:smallCaps w:val="false"/>
+          <w:color w:val="24292F"/>
+          <w:spacing w:val="0"/>
+          <w:sz w:val="24"/>
+        </w:rPr>
+        <w:t xml:space="preserve">Two classes using in the program, operation class has methods they performs arithmetic operation separately on the two values and other main class calculator this class takes 2 numbers values input and operation input 1-4 as per choice call the method from class operation </w:t>
       </w:r>
       <w:r>
         <w:rPr>
@@ -63,7 +88,7 @@
           <w:spacing w:val="0"/>
           <w:sz w:val="24"/>
         </w:rPr>
-        <w:t>i</w:t>
+        <w:t>and print a value after calculation</w:t>
       </w:r>
       <w:r>
         <w:rPr>
@@ -77,186 +102,7 @@
           <w:spacing w:val="0"/>
           <w:sz w:val="24"/>
         </w:rPr>
-        <w:t>thm</w:t>
-      </w:r>
-      <w:r>
-        <w:rPr>
-          <w:rFonts w:ascii="apple-system;BlinkMacSystemFont;Segoe UI;Helvetica;Arial;sans-serif;Apple Color Emoji;Segoe UI Emoji" w:hAnsi="apple-system;BlinkMacSystemFont;Segoe UI;Helvetica;Arial;sans-serif;Apple Color Emoji;Segoe UI Emoji"/>
-          <w:b w:val="false"/>
-          <w:bCs w:val="false"/>
-          <w:i w:val="false"/>
-          <w:caps w:val="false"/>
-          <w:smallCaps w:val="false"/>
-          <w:color w:val="24292F"/>
-          <w:spacing w:val="0"/>
-          <w:sz w:val="24"/>
-        </w:rPr>
-        <w:t>e</w:t>
-      </w:r>
-      <w:r>
-        <w:rPr>
-          <w:rFonts w:ascii="apple-system;BlinkMacSystemFont;Segoe UI;Helvetica;Arial;sans-serif;Apple Color Emoji;Segoe UI Emoji" w:hAnsi="apple-system;BlinkMacSystemFont;Segoe UI;Helvetica;Arial;sans-serif;Apple Color Emoji;Segoe UI Emoji"/>
-          <w:b w:val="false"/>
-          <w:bCs w:val="false"/>
-          <w:i w:val="false"/>
-          <w:caps w:val="false"/>
-          <w:smallCaps w:val="false"/>
-          <w:color w:val="24292F"/>
-          <w:spacing w:val="0"/>
-          <w:sz w:val="24"/>
-        </w:rPr>
-        <w:t xml:space="preserve">tic operation (+, -, *, /) on choice. </w:t>
-      </w:r>
-    </w:p>
-    <w:p>
-      <w:pPr>
-        <w:pStyle w:val="TextBody"/>
-        <w:widowControl/>
-        <w:numPr>
-          <w:ilvl w:val="0"/>
-          <w:numId w:val="2"/>
-        </w:numPr>
-        <w:rPr/>
-      </w:pPr>
-      <w:r>
-        <w:rPr>
-          <w:rFonts w:ascii="apple-system;BlinkMacSystemFont;Segoe UI;Helvetica;Arial;sans-serif;Apple Color Emoji;Segoe UI Emoji" w:hAnsi="apple-system;BlinkMacSystemFont;Segoe UI;Helvetica;Arial;sans-serif;Apple Color Emoji;Segoe UI Emoji"/>
-          <w:b w:val="false"/>
-          <w:bCs w:val="false"/>
-          <w:i w:val="false"/>
-          <w:caps w:val="false"/>
-          <w:smallCaps w:val="false"/>
-          <w:color w:val="24292F"/>
-          <w:spacing w:val="0"/>
-          <w:sz w:val="24"/>
-        </w:rPr>
-        <w:t xml:space="preserve">Two classes </w:t>
-      </w:r>
-      <w:r>
-        <w:rPr>
-          <w:rFonts w:ascii="apple-system;BlinkMacSystemFont;Segoe UI;Helvetica;Arial;sans-serif;Apple Color Emoji;Segoe UI Emoji" w:hAnsi="apple-system;BlinkMacSystemFont;Segoe UI;Helvetica;Arial;sans-serif;Apple Color Emoji;Segoe UI Emoji"/>
-          <w:b w:val="false"/>
-          <w:bCs w:val="false"/>
-          <w:i w:val="false"/>
-          <w:caps w:val="false"/>
-          <w:smallCaps w:val="false"/>
-          <w:color w:val="24292F"/>
-          <w:spacing w:val="0"/>
-          <w:sz w:val="24"/>
-        </w:rPr>
-        <w:t xml:space="preserve">using </w:t>
-      </w:r>
-      <w:r>
-        <w:rPr>
-          <w:rFonts w:ascii="apple-system;BlinkMacSystemFont;Segoe UI;Helvetica;Arial;sans-serif;Apple Color Emoji;Segoe UI Emoji" w:hAnsi="apple-system;BlinkMacSystemFont;Segoe UI;Helvetica;Arial;sans-serif;Apple Color Emoji;Segoe UI Emoji"/>
-          <w:b w:val="false"/>
-          <w:bCs w:val="false"/>
-          <w:i w:val="false"/>
-          <w:caps w:val="false"/>
-          <w:smallCaps w:val="false"/>
-          <w:color w:val="24292F"/>
-          <w:spacing w:val="0"/>
-          <w:sz w:val="24"/>
-        </w:rPr>
-        <w:t xml:space="preserve">in </w:t>
-      </w:r>
-      <w:r>
-        <w:rPr>
-          <w:rFonts w:ascii="apple-system;BlinkMacSystemFont;Segoe UI;Helvetica;Arial;sans-serif;Apple Color Emoji;Segoe UI Emoji" w:hAnsi="apple-system;BlinkMacSystemFont;Segoe UI;Helvetica;Arial;sans-serif;Apple Color Emoji;Segoe UI Emoji"/>
-          <w:b w:val="false"/>
-          <w:bCs w:val="false"/>
-          <w:i w:val="false"/>
-          <w:caps w:val="false"/>
-          <w:smallCaps w:val="false"/>
-          <w:color w:val="24292F"/>
-          <w:spacing w:val="0"/>
-          <w:sz w:val="24"/>
-        </w:rPr>
-        <w:t>the</w:t>
-      </w:r>
-      <w:r>
-        <w:rPr>
-          <w:rFonts w:ascii="apple-system;BlinkMacSystemFont;Segoe UI;Helvetica;Arial;sans-serif;Apple Color Emoji;Segoe UI Emoji" w:hAnsi="apple-system;BlinkMacSystemFont;Segoe UI;Helvetica;Arial;sans-serif;Apple Color Emoji;Segoe UI Emoji"/>
-          <w:b w:val="false"/>
-          <w:bCs w:val="false"/>
-          <w:i w:val="false"/>
-          <w:caps w:val="false"/>
-          <w:smallCaps w:val="false"/>
-          <w:color w:val="24292F"/>
-          <w:spacing w:val="0"/>
-          <w:sz w:val="24"/>
-        </w:rPr>
-        <w:t xml:space="preserve"> program, operation class has methods they performs arithmetic operation sep</w:t>
-      </w:r>
-      <w:r>
-        <w:rPr>
-          <w:rFonts w:ascii="apple-system;BlinkMacSystemFont;Segoe UI;Helvetica;Arial;sans-serif;Apple Color Emoji;Segoe UI Emoji" w:hAnsi="apple-system;BlinkMacSystemFont;Segoe UI;Helvetica;Arial;sans-serif;Apple Color Emoji;Segoe UI Emoji"/>
-          <w:b w:val="false"/>
-          <w:bCs w:val="false"/>
-          <w:i w:val="false"/>
-          <w:caps w:val="false"/>
-          <w:smallCaps w:val="false"/>
-          <w:color w:val="24292F"/>
-          <w:spacing w:val="0"/>
-          <w:sz w:val="24"/>
-        </w:rPr>
-        <w:t>a</w:t>
-      </w:r>
-      <w:r>
-        <w:rPr>
-          <w:rFonts w:ascii="apple-system;BlinkMacSystemFont;Segoe UI;Helvetica;Arial;sans-serif;Apple Color Emoji;Segoe UI Emoji" w:hAnsi="apple-system;BlinkMacSystemFont;Segoe UI;Helvetica;Arial;sans-serif;Apple Color Emoji;Segoe UI Emoji"/>
-          <w:b w:val="false"/>
-          <w:bCs w:val="false"/>
-          <w:i w:val="false"/>
-          <w:caps w:val="false"/>
-          <w:smallCaps w:val="false"/>
-          <w:color w:val="24292F"/>
-          <w:spacing w:val="0"/>
-          <w:sz w:val="24"/>
-        </w:rPr>
-        <w:t>rat</w:t>
-      </w:r>
-      <w:r>
-        <w:rPr>
-          <w:rFonts w:ascii="apple-system;BlinkMacSystemFont;Segoe UI;Helvetica;Arial;sans-serif;Apple Color Emoji;Segoe UI Emoji" w:hAnsi="apple-system;BlinkMacSystemFont;Segoe UI;Helvetica;Arial;sans-serif;Apple Color Emoji;Segoe UI Emoji"/>
-          <w:b w:val="false"/>
-          <w:bCs w:val="false"/>
-          <w:i w:val="false"/>
-          <w:caps w:val="false"/>
-          <w:smallCaps w:val="false"/>
-          <w:color w:val="24292F"/>
-          <w:spacing w:val="0"/>
-          <w:sz w:val="24"/>
-        </w:rPr>
-        <w:t>e</w:t>
-      </w:r>
-      <w:r>
-        <w:rPr>
-          <w:rFonts w:ascii="apple-system;BlinkMacSystemFont;Segoe UI;Helvetica;Arial;sans-serif;Apple Color Emoji;Segoe UI Emoji" w:hAnsi="apple-system;BlinkMacSystemFont;Segoe UI;Helvetica;Arial;sans-serif;Apple Color Emoji;Segoe UI Emoji"/>
-          <w:b w:val="false"/>
-          <w:bCs w:val="false"/>
-          <w:i w:val="false"/>
-          <w:caps w:val="false"/>
-          <w:smallCaps w:val="false"/>
-          <w:color w:val="24292F"/>
-          <w:spacing w:val="0"/>
-          <w:sz w:val="24"/>
-        </w:rPr>
-        <w:t xml:space="preserve">ly </w:t>
-      </w:r>
-      <w:r>
-        <w:rPr>
-          <w:rFonts w:ascii="apple-system;BlinkMacSystemFont;Segoe UI;Helvetica;Arial;sans-serif;Apple Color Emoji;Segoe UI Emoji" w:hAnsi="apple-system;BlinkMacSystemFont;Segoe UI;Helvetica;Arial;sans-serif;Apple Color Emoji;Segoe UI Emoji"/>
-          <w:b w:val="false"/>
-          <w:bCs w:val="false"/>
-          <w:i w:val="false"/>
-          <w:caps w:val="false"/>
-          <w:smallCaps w:val="false"/>
-          <w:color w:val="24292F"/>
-          <w:spacing w:val="0"/>
-          <w:sz w:val="24"/>
-        </w:rPr>
-        <w:t>on the two values and other main class calculator this class takes 2 numbers values input and operation input 1-4 as per choice call the method from class operation.</w:t>
+        <w:t xml:space="preserve">. </w:t>
       </w:r>
     </w:p>
     <w:p>
@@ -300,6 +146,7 @@
       <w:pgNumType w:fmt="decimal"/>
       <w:formProt w:val="false"/>
       <w:textDirection w:val="lrTb"/>
+      <w:docGrid w:type="default" w:linePitch="100" w:charSpace="0"/>
     </w:sectPr>
   </w:body>
 </w:document>
@@ -562,15 +409,12 @@
       <w:rPr>
         <w:rFonts w:ascii="Times New Roman" w:hAnsi="Times New Roman" w:eastAsia="NSimSun" w:cs="Arial"/>
         <w:kern w:val="2"/>
-        <w:sz w:val="24"/>
         <w:szCs w:val="24"/>
         <w:lang w:val="en-US" w:eastAsia="zh-CN" w:bidi="hi-IN"/>
       </w:rPr>
     </w:rPrDefault>
     <w:pPrDefault>
-      <w:pPr>
-        <w:widowControl/>
-      </w:pPr>
+      <w:pPr/>
     </w:pPrDefault>
   </w:docDefaults>
   <w:style w:type="paragraph" w:styleId="Normal">
@@ -578,6 +422,8 @@
     <w:qFormat/>
     <w:pPr>
       <w:widowControl/>
+      <w:bidi w:val="0"/>
+      <w:jc w:val="left"/>
     </w:pPr>
     <w:rPr>
       <w:rFonts w:ascii="Times New Roman" w:hAnsi="Times New Roman" w:eastAsia="NSimSun" w:cs="Arial"/>
@@ -594,6 +440,10 @@
     <w:next w:val="TextBody"/>
     <w:qFormat/>
     <w:pPr>
+      <w:numPr>
+        <w:ilvl w:val="0"/>
+        <w:numId w:val="1"/>
+      </w:numPr>
       <w:spacing w:before="240" w:after="120"/>
       <w:outlineLvl w:val="0"/>
     </w:pPr>
@@ -610,6 +460,69 @@
     <w:qFormat/>
     <w:rPr>
       <w:rFonts w:ascii="OpenSymbol" w:hAnsi="OpenSymbol" w:eastAsia="OpenSymbol" w:cs="OpenSymbol"/>
+    </w:rPr>
+  </w:style>
+  <w:style w:type="character" w:styleId="ListLabel1">
+    <w:name w:val="ListLabel 1"/>
+    <w:qFormat/>
+    <w:rPr>
+      <w:rFonts w:cs="OpenSymbol"/>
+    </w:rPr>
+  </w:style>
+  <w:style w:type="character" w:styleId="ListLabel2">
+    <w:name w:val="ListLabel 2"/>
+    <w:qFormat/>
+    <w:rPr>
+      <w:rFonts w:cs="OpenSymbol"/>
+    </w:rPr>
+  </w:style>
+  <w:style w:type="character" w:styleId="ListLabel3">
+    <w:name w:val="ListLabel 3"/>
+    <w:qFormat/>
+    <w:rPr>
+      <w:rFonts w:cs="OpenSymbol"/>
+    </w:rPr>
+  </w:style>
+  <w:style w:type="character" w:styleId="ListLabel4">
+    <w:name w:val="ListLabel 4"/>
+    <w:qFormat/>
+    <w:rPr>
+      <w:rFonts w:cs="OpenSymbol"/>
+    </w:rPr>
+  </w:style>
+  <w:style w:type="character" w:styleId="ListLabel5">
+    <w:name w:val="ListLabel 5"/>
+    <w:qFormat/>
+    <w:rPr>
+      <w:rFonts w:cs="OpenSymbol"/>
+    </w:rPr>
+  </w:style>
+  <w:style w:type="character" w:styleId="ListLabel6">
+    <w:name w:val="ListLabel 6"/>
+    <w:qFormat/>
+    <w:rPr>
+      <w:rFonts w:cs="OpenSymbol"/>
+    </w:rPr>
+  </w:style>
+  <w:style w:type="character" w:styleId="ListLabel7">
+    <w:name w:val="ListLabel 7"/>
+    <w:qFormat/>
+    <w:rPr>
+      <w:rFonts w:cs="OpenSymbol"/>
+    </w:rPr>
+  </w:style>
+  <w:style w:type="character" w:styleId="ListLabel8">
+    <w:name w:val="ListLabel 8"/>
+    <w:qFormat/>
+    <w:rPr>
+      <w:rFonts w:cs="OpenSymbol"/>
+    </w:rPr>
+  </w:style>
+  <w:style w:type="character" w:styleId="ListLabel9">
+    <w:name w:val="ListLabel 9"/>
+    <w:qFormat/>
+    <w:rPr>
+      <w:rFonts w:cs="OpenSymbol"/>
     </w:rPr>
   </w:style>
   <w:style w:type="paragraph" w:styleId="Heading">

</xml_diff>